<commit_message>
update bus numbering of the IEEE14 bus case
</commit_message>
<xml_diff>
--- a/documentation/manual.docx
+++ b/documentation/manual.docx
@@ -4,15 +4,7 @@
   <w:body>
     <w:p>
       <w:r>
-        <w:t xml:space="preserve">This documents provide a step by step procedure that allows you to do simulations in </w:t>
-      </w:r>
-      <w:proofErr w:type="spellStart"/>
-      <w:r>
-        <w:t>Dymola</w:t>
-      </w:r>
-      <w:proofErr w:type="spellEnd"/>
-      <w:r>
-        <w:t xml:space="preserve"> for collecting data. This data can then be used in MATLAB to do system identification and optimal experiment design.</w:t>
+        <w:t>This documents provide a step by step procedure that allows you to do simulations in Dymola for collecting data. This data can then be used in MATLAB to do system identification and optimal experiment design.</w:t>
       </w:r>
     </w:p>
     <w:p/>
@@ -25,35 +17,23 @@
       <w:r>
         <w:t xml:space="preserve">Open MATLAB and set </w:t>
       </w:r>
-      <w:proofErr w:type="spellStart"/>
       <w:r>
         <w:t>SysIdInDymola</w:t>
       </w:r>
-      <w:proofErr w:type="spellEnd"/>
       <w:r>
         <w:t xml:space="preserve"> as your working directory. Then open both </w:t>
       </w:r>
-      <w:proofErr w:type="spellStart"/>
       <w:r>
         <w:t>GenerateSignalForDymola_SingleMachineInfiniteBus</w:t>
       </w:r>
       <w:r>
-        <w:t>.m</w:t>
-      </w:r>
-      <w:proofErr w:type="spellEnd"/>
-      <w:r>
-        <w:t xml:space="preserve"> and </w:t>
-      </w:r>
-      <w:proofErr w:type="spellStart"/>
+        <w:t xml:space="preserve">.m and </w:t>
+      </w:r>
       <w:r>
         <w:t>SingleMachineInfiniteBus</w:t>
       </w:r>
       <w:r>
-        <w:t>.m</w:t>
-      </w:r>
-      <w:proofErr w:type="spellEnd"/>
-      <w:r>
-        <w:t>.</w:t>
+        <w:t>.m.</w:t>
       </w:r>
     </w:p>
     <w:p/>
@@ -72,72 +52,26 @@
       <w:r>
         <w:t xml:space="preserve">.mo file (can be found in </w:t>
       </w:r>
-      <w:proofErr w:type="spellStart"/>
       <w:r>
         <w:t>SysIdInDymola</w:t>
       </w:r>
-      <w:proofErr w:type="spellEnd"/>
       <w:r>
         <w:t>/</w:t>
       </w:r>
-      <w:proofErr w:type="spellStart"/>
       <w:r>
         <w:t>Dymola</w:t>
       </w:r>
-      <w:proofErr w:type="spellEnd"/>
       <w:r>
         <w:t>/</w:t>
       </w:r>
-      <w:proofErr w:type="spellStart"/>
       <w:r>
         <w:t>SingleMachineInfiniteBus</w:t>
       </w:r>
-      <w:proofErr w:type="spellEnd"/>
-      <w:r>
-        <w:t xml:space="preserve"> directory). Unfold the package </w:t>
-      </w:r>
-      <w:proofErr w:type="spellStart"/>
-      <w:r>
-        <w:t>SingleMachineInfiniteBus</w:t>
-      </w:r>
-      <w:proofErr w:type="spellEnd"/>
-      <w:r>
-        <w:t xml:space="preserve">, hit the simulation </w:t>
-      </w:r>
-      <w:proofErr w:type="spellStart"/>
-      <w:r>
-        <w:t>buttom</w:t>
-      </w:r>
-      <w:proofErr w:type="spellEnd"/>
-      <w:r>
-        <w:t xml:space="preserve"> (right below) and open the .</w:t>
-      </w:r>
-      <w:proofErr w:type="spellStart"/>
-      <w:r>
-        <w:t>mos</w:t>
-      </w:r>
-      <w:proofErr w:type="spellEnd"/>
-      <w:r>
-        <w:t xml:space="preserve"> scripts. In the .</w:t>
-      </w:r>
-      <w:proofErr w:type="spellStart"/>
-      <w:r>
-        <w:t>mos</w:t>
-      </w:r>
-      <w:proofErr w:type="spellEnd"/>
-      <w:r>
-        <w:t xml:space="preserve"> script, change the working directory</w:t>
-      </w:r>
-      <w:r>
-        <w:t xml:space="preserve"> and </w:t>
-      </w:r>
-      <w:proofErr w:type="spellStart"/>
-      <w:r>
-        <w:t>SimulationResults</w:t>
-      </w:r>
-      <w:proofErr w:type="spellEnd"/>
-      <w:r>
-        <w:t xml:space="preserve"> directory</w:t>
+      <w:r>
+        <w:t xml:space="preserve"> directory). Unfold the package SingleMachineInfiniteBus, hit the simulation buttom (right below) and open the .mos scripts. In the .mos script, change the working directory</w:t>
+      </w:r>
+      <w:r>
+        <w:t xml:space="preserve"> and SimulationResults directory</w:t>
       </w:r>
       <w:r>
         <w:t xml:space="preserve"> according to your pc</w:t>
@@ -217,35 +151,12 @@
     </w:p>
     <w:p>
       <w:r>
-        <w:t xml:space="preserve">Run the </w:t>
-      </w:r>
-      <w:proofErr w:type="spellStart"/>
-      <w:r>
-        <w:t>GenerateSignalForDymola</w:t>
-      </w:r>
-      <w:proofErr w:type="spellEnd"/>
-      <w:r>
-        <w:t xml:space="preserve"> file and inspect if you are fine with the excitation signal. </w:t>
+        <w:t xml:space="preserve">Run the GenerateSignalForDymola file and inspect if you are fine with the excitation signal. </w:t>
       </w:r>
     </w:p>
     <w:p>
-      <w:proofErr w:type="spellStart"/>
-      <w:proofErr w:type="gramStart"/>
-      <w:r>
-        <w:t>ops.w</w:t>
-      </w:r>
-      <w:proofErr w:type="spellEnd"/>
-      <w:proofErr w:type="gramEnd"/>
-      <w:r>
-        <w:t xml:space="preserve"> is the frequency grid of the excitation signal and Ai contains the amplitudes of the </w:t>
-      </w:r>
-      <w:proofErr w:type="spellStart"/>
-      <w:r>
-        <w:t>multisine</w:t>
-      </w:r>
-      <w:proofErr w:type="spellEnd"/>
-      <w:r>
-        <w:t>. For example:</w:t>
+      <w:r>
+        <w:t>ops.w is the frequency grid of the excitation signal and Ai contains the amplitudes of the multisine. For example:</w:t>
       </w:r>
     </w:p>
     <w:p/>
@@ -283,34 +194,13 @@
     <w:p/>
     <w:p>
       <w:r>
-        <w:t xml:space="preserve">Note that each </w:t>
-      </w:r>
-      <w:proofErr w:type="spellStart"/>
-      <w:r>
-        <w:t>ops.ll</w:t>
-      </w:r>
-      <w:proofErr w:type="spellEnd"/>
+        <w:t>Note that each ops.ll</w:t>
+      </w:r>
       <w:r>
         <w:t>,</w:t>
       </w:r>
       <w:r>
-        <w:t xml:space="preserve"> an identification is performed with the past data (</w:t>
-      </w:r>
-      <w:proofErr w:type="spellStart"/>
-      <w:r>
-        <w:t>ops.ll</w:t>
-      </w:r>
-      <w:proofErr w:type="spellEnd"/>
-      <w:r>
-        <w:t xml:space="preserve"> second in the past). So in the above case, there are </w:t>
-      </w:r>
-      <w:proofErr w:type="spellStart"/>
-      <w:r>
-        <w:t>ops.N</w:t>
-      </w:r>
-      <w:proofErr w:type="spellEnd"/>
-      <w:r>
-        <w:t>=5 batches of each 60 seconds.</w:t>
+        <w:t xml:space="preserve"> an identification is performed with the past data (ops.ll second in the past). So in the above case, there are ops.N=5 batches of each 60 seconds.</w:t>
       </w:r>
     </w:p>
     <w:p/>
@@ -321,34 +211,24 @@
     </w:p>
     <w:p>
       <w:r>
-        <w:t xml:space="preserve">Run the </w:t>
-      </w:r>
-      <w:proofErr w:type="spellStart"/>
-      <w:r>
-        <w:t>script.mos</w:t>
-      </w:r>
-      <w:proofErr w:type="spellEnd"/>
-      <w:r>
-        <w:t xml:space="preserve"> in </w:t>
-      </w:r>
-      <w:proofErr w:type="spellStart"/>
-      <w:r>
-        <w:t>Dymola</w:t>
-      </w:r>
-      <w:proofErr w:type="spellEnd"/>
-      <w:r>
-        <w:t xml:space="preserve"> now. </w:t>
-      </w:r>
-      <w:r>
-        <w:t xml:space="preserve">Change the noise if desired and you can also change if you want a disturbance during the simulation. When you press the run script button in </w:t>
-      </w:r>
-      <w:proofErr w:type="spellStart"/>
-      <w:r>
-        <w:t>Dymola</w:t>
-      </w:r>
-      <w:proofErr w:type="spellEnd"/>
-      <w:r>
-        <w:t>, you will get a popup like in the following figure:</w:t>
+        <w:t xml:space="preserve">Run the script.mos in Dymola now. </w:t>
+      </w:r>
+      <w:r>
+        <w:t xml:space="preserve">Change </w:t>
+      </w:r>
+      <w:r>
+        <w:t xml:space="preserve">the directories and </w:t>
+      </w:r>
+      <w:r>
+        <w:t>the noise if desired</w:t>
+      </w:r>
+      <w:r>
+        <w:t>,</w:t>
+      </w:r>
+      <w:bookmarkStart w:id="0" w:name="_GoBack"/>
+      <w:bookmarkEnd w:id="0"/>
+      <w:r>
+        <w:t xml:space="preserve"> and you can also change if you want a disturbance during the simulation. When you press the run script button in Dymola, you will get a popup like in the following figure:</w:t>
       </w:r>
     </w:p>
     <w:p>
@@ -383,23 +263,7 @@
         <w:t>’</w:t>
       </w:r>
       <w:r>
-        <w:t xml:space="preserve"> and the </w:t>
-      </w:r>
-      <w:proofErr w:type="spellStart"/>
-      <w:r>
-        <w:t>Dymola</w:t>
-      </w:r>
-      <w:proofErr w:type="spellEnd"/>
-      <w:r>
-        <w:t xml:space="preserve"> script will run. Check if </w:t>
-      </w:r>
-      <w:proofErr w:type="spellStart"/>
-      <w:r>
-        <w:t>Dymola</w:t>
-      </w:r>
-      <w:proofErr w:type="spellEnd"/>
-      <w:r>
-        <w:t xml:space="preserve"> does not indicate an error</w:t>
+        <w:t xml:space="preserve"> and the Dymola script will run. Check if Dymola does not indicate an error</w:t>
       </w:r>
       <w:r>
         <w:t xml:space="preserve"> after it finished</w:t>
@@ -416,99 +280,22 @@
     </w:p>
     <w:p>
       <w:r>
-        <w:t xml:space="preserve">Go back to MATLAB and run the </w:t>
-      </w:r>
-      <w:proofErr w:type="spellStart"/>
-      <w:r>
-        <w:t>SingleMachineInfiniteBus.m</w:t>
-      </w:r>
-      <w:proofErr w:type="spellEnd"/>
-      <w:r>
-        <w:t xml:space="preserve">. The script will perform </w:t>
-      </w:r>
-      <w:proofErr w:type="spellStart"/>
-      <w:r>
-        <w:t>ops.N</w:t>
-      </w:r>
-      <w:proofErr w:type="spellEnd"/>
-      <w:r>
-        <w:t xml:space="preserve"> identification cycles, and optimal experiment cycles. The true linearized system is stored in the structure ‘sys’ and its estimation in the structure ‘</w:t>
-      </w:r>
-      <w:proofErr w:type="spellStart"/>
-      <w:r>
-        <w:t>syshat</w:t>
-      </w:r>
-      <w:proofErr w:type="spellEnd"/>
-      <w:r>
-        <w:t>’.</w:t>
+        <w:t>Go back to MATLAB and run the SingleMachineInfiniteBus.m. The script will perform ops.N identification cycles, and optimal experiment cycles. The true linearized system is stored in the structure ‘sys’ and its estimation in the structure ‘syshat’.</w:t>
       </w:r>
     </w:p>
     <w:p/>
     <w:p>
       <w:r>
-        <w:t xml:space="preserve">For example: </w:t>
-      </w:r>
-      <w:proofErr w:type="gramStart"/>
-      <w:r>
-        <w:t>sys{</w:t>
-      </w:r>
-      <w:proofErr w:type="gramEnd"/>
-      <w:r>
-        <w:t>1*</w:t>
-      </w:r>
-      <w:proofErr w:type="spellStart"/>
-      <w:r>
-        <w:t>ops.ll</w:t>
-      </w:r>
-      <w:proofErr w:type="spellEnd"/>
+        <w:t>For example: sys{</w:t>
+      </w:r>
+      <w:r>
+        <w:t>1*ops.ll</w:t>
+      </w:r>
       <w:r>
         <w:t>}</w:t>
       </w:r>
       <w:r>
-        <w:t xml:space="preserve"> provides the true linearized system at time </w:t>
-      </w:r>
-      <w:proofErr w:type="spellStart"/>
-      <w:r>
-        <w:t>ops.ll</w:t>
-      </w:r>
-      <w:proofErr w:type="spellEnd"/>
-      <w:r>
-        <w:t xml:space="preserve"> seconds. Its estimation at time </w:t>
-      </w:r>
-      <w:proofErr w:type="spellStart"/>
-      <w:r>
-        <w:t>ops.ll</w:t>
-      </w:r>
-      <w:proofErr w:type="spellEnd"/>
-      <w:r>
-        <w:t xml:space="preserve"> is stored in </w:t>
-      </w:r>
-      <w:proofErr w:type="spellStart"/>
-      <w:proofErr w:type="gramStart"/>
-      <w:r>
-        <w:t>sys</w:t>
-      </w:r>
-      <w:r>
-        <w:t>hat</w:t>
-      </w:r>
-      <w:proofErr w:type="spellEnd"/>
-      <w:r>
-        <w:t>{</w:t>
-      </w:r>
-      <w:proofErr w:type="gramEnd"/>
-      <w:r>
-        <w:t>1*</w:t>
-      </w:r>
-      <w:proofErr w:type="spellStart"/>
-      <w:r>
-        <w:t>ops.ll</w:t>
-      </w:r>
-      <w:proofErr w:type="spellEnd"/>
-      <w:r>
-        <w:t>}</w:t>
-      </w:r>
-      <w:r>
-        <w:t>.</w:t>
+        <w:t xml:space="preserve"> provides the true linearized system at time ops.ll seconds. Its estimation at time ops.ll is stored in syshat{1*ops.ll}.</w:t>
       </w:r>
     </w:p>
     <w:p/>
@@ -534,8 +321,6 @@
     </w:p>
     <w:p/>
     <w:p>
-      <w:bookmarkStart w:id="0" w:name="_GoBack"/>
-      <w:bookmarkEnd w:id="0"/>
       <w:r>
         <w:rPr>
           <w:noProof/>
@@ -3599,12 +3384,139 @@
 </file>
 
 <file path=customXml/item1.xml><?xml version="1.0" encoding="utf-8"?>
-<?mso-contentType ?>
-<FormTemplates xmlns="http://schemas.microsoft.com/sharepoint/v3/contenttype/forms">
-  <Display>DocumentLibraryForm</Display>
-  <Edit>AssetEditForm</Edit>
-  <New>DocumentLibraryForm</New>
-</FormTemplates>
+<p:properties xmlns:p="http://schemas.microsoft.com/office/2006/metadata/properties" xmlns:xsi="http://www.w3.org/2001/XMLSchema-instance" xmlns:pc="http://schemas.microsoft.com/office/infopath/2007/PartnerControls">
+  <documentManagement>
+    <LocLastLocAttemptVersionTypeLookup xmlns="4873beb7-5857-4685-be1f-d57550cc96cc" xsi:nil="true"/>
+    <MarketSpecific xmlns="4873beb7-5857-4685-be1f-d57550cc96cc">false</MarketSpecific>
+    <ApprovalStatus xmlns="4873beb7-5857-4685-be1f-d57550cc96cc">InProgress</ApprovalStatus>
+    <LocComments xmlns="4873beb7-5857-4685-be1f-d57550cc96cc" xsi:nil="true"/>
+    <DirectSourceMarket xmlns="4873beb7-5857-4685-be1f-d57550cc96cc" xsi:nil="true"/>
+    <LocPublishedLinkedAssetsLookup xmlns="4873beb7-5857-4685-be1f-d57550cc96cc" xsi:nil="true"/>
+    <ThumbnailAssetId xmlns="4873beb7-5857-4685-be1f-d57550cc96cc" xsi:nil="true"/>
+    <PrimaryImageGen xmlns="4873beb7-5857-4685-be1f-d57550cc96cc">true</PrimaryImageGen>
+    <LegacyData xmlns="4873beb7-5857-4685-be1f-d57550cc96cc" xsi:nil="true"/>
+    <LocNewPublishedVersionLookup xmlns="4873beb7-5857-4685-be1f-d57550cc96cc" xsi:nil="true"/>
+    <NumericId xmlns="4873beb7-5857-4685-be1f-d57550cc96cc">102787001</NumericId>
+    <TPFriendlyName xmlns="4873beb7-5857-4685-be1f-d57550cc96cc" xsi:nil="true"/>
+    <LocOverallPublishStatusLookup xmlns="4873beb7-5857-4685-be1f-d57550cc96cc" xsi:nil="true"/>
+    <LocRecommendedHandoff xmlns="4873beb7-5857-4685-be1f-d57550cc96cc" xsi:nil="true"/>
+    <BlockPublish xmlns="4873beb7-5857-4685-be1f-d57550cc96cc">false</BlockPublish>
+    <BusinessGroup xmlns="4873beb7-5857-4685-be1f-d57550cc96cc" xsi:nil="true"/>
+    <OpenTemplate xmlns="4873beb7-5857-4685-be1f-d57550cc96cc">true</OpenTemplate>
+    <SourceTitle xmlns="4873beb7-5857-4685-be1f-d57550cc96cc" xsi:nil="true"/>
+    <LocOverallLocStatusLookup xmlns="4873beb7-5857-4685-be1f-d57550cc96cc" xsi:nil="true"/>
+    <APEditor xmlns="4873beb7-5857-4685-be1f-d57550cc96cc">
+      <UserInfo>
+        <DisplayName/>
+        <AccountId xsi:nil="true"/>
+        <AccountType/>
+      </UserInfo>
+    </APEditor>
+    <UALocComments xmlns="4873beb7-5857-4685-be1f-d57550cc96cc" xsi:nil="true"/>
+    <IntlLangReviewDate xmlns="4873beb7-5857-4685-be1f-d57550cc96cc" xsi:nil="true"/>
+    <PublishStatusLookup xmlns="4873beb7-5857-4685-be1f-d57550cc96cc">
+      <Value>1343188</Value>
+    </PublishStatusLookup>
+    <ParentAssetId xmlns="4873beb7-5857-4685-be1f-d57550cc96cc" xsi:nil="true"/>
+    <FeatureTagsTaxHTField0 xmlns="4873beb7-5857-4685-be1f-d57550cc96cc">
+      <Terms xmlns="http://schemas.microsoft.com/office/infopath/2007/PartnerControls"/>
+    </FeatureTagsTaxHTField0>
+    <MachineTranslated xmlns="4873beb7-5857-4685-be1f-d57550cc96cc">false</MachineTranslated>
+    <Providers xmlns="4873beb7-5857-4685-be1f-d57550cc96cc" xsi:nil="true"/>
+    <OriginalSourceMarket xmlns="4873beb7-5857-4685-be1f-d57550cc96cc" xsi:nil="true"/>
+    <APDescription xmlns="4873beb7-5857-4685-be1f-d57550cc96cc" xsi:nil="true"/>
+    <ContentItem xmlns="4873beb7-5857-4685-be1f-d57550cc96cc" xsi:nil="true"/>
+    <ClipArtFilename xmlns="4873beb7-5857-4685-be1f-d57550cc96cc" xsi:nil="true"/>
+    <TPInstallLocation xmlns="4873beb7-5857-4685-be1f-d57550cc96cc" xsi:nil="true"/>
+    <TimesCloned xmlns="4873beb7-5857-4685-be1f-d57550cc96cc" xsi:nil="true"/>
+    <PublishTargets xmlns="4873beb7-5857-4685-be1f-d57550cc96cc">OfficeOnlineVNext</PublishTargets>
+    <AcquiredFrom xmlns="4873beb7-5857-4685-be1f-d57550cc96cc">Internal MS</AcquiredFrom>
+    <AssetStart xmlns="4873beb7-5857-4685-be1f-d57550cc96cc">2011-11-23T17:29:00+00:00</AssetStart>
+    <FriendlyTitle xmlns="4873beb7-5857-4685-be1f-d57550cc96cc" xsi:nil="true"/>
+    <Provider xmlns="4873beb7-5857-4685-be1f-d57550cc96cc" xsi:nil="true"/>
+    <LastHandOff xmlns="4873beb7-5857-4685-be1f-d57550cc96cc" xsi:nil="true"/>
+    <TPClientViewer xmlns="4873beb7-5857-4685-be1f-d57550cc96cc" xsi:nil="true"/>
+    <TemplateStatus xmlns="4873beb7-5857-4685-be1f-d57550cc96cc">Complete</TemplateStatus>
+    <Downloads xmlns="4873beb7-5857-4685-be1f-d57550cc96cc">0</Downloads>
+    <OOCacheId xmlns="4873beb7-5857-4685-be1f-d57550cc96cc" xsi:nil="true"/>
+    <IsDeleted xmlns="4873beb7-5857-4685-be1f-d57550cc96cc">false</IsDeleted>
+    <LocPublishedDependentAssetsLookup xmlns="4873beb7-5857-4685-be1f-d57550cc96cc" xsi:nil="true"/>
+    <AssetExpire xmlns="4873beb7-5857-4685-be1f-d57550cc96cc">2029-05-12T07:00:00+00:00</AssetExpire>
+    <CSXSubmissionMarket xmlns="4873beb7-5857-4685-be1f-d57550cc96cc" xsi:nil="true"/>
+    <DSATActionTaken xmlns="4873beb7-5857-4685-be1f-d57550cc96cc" xsi:nil="true"/>
+    <SubmitterId xmlns="4873beb7-5857-4685-be1f-d57550cc96cc" xsi:nil="true"/>
+    <EditorialTags xmlns="4873beb7-5857-4685-be1f-d57550cc96cc" xsi:nil="true"/>
+    <TPExecutable xmlns="4873beb7-5857-4685-be1f-d57550cc96cc" xsi:nil="true"/>
+    <CSXSubmissionDate xmlns="4873beb7-5857-4685-be1f-d57550cc96cc" xsi:nil="true"/>
+    <CSXUpdate xmlns="4873beb7-5857-4685-be1f-d57550cc96cc">false</CSXUpdate>
+    <AssetType xmlns="4873beb7-5857-4685-be1f-d57550cc96cc">TP</AssetType>
+    <ApprovalLog xmlns="4873beb7-5857-4685-be1f-d57550cc96cc" xsi:nil="true"/>
+    <BugNumber xmlns="4873beb7-5857-4685-be1f-d57550cc96cc" xsi:nil="true"/>
+    <OriginAsset xmlns="4873beb7-5857-4685-be1f-d57550cc96cc" xsi:nil="true"/>
+    <TPComponent xmlns="4873beb7-5857-4685-be1f-d57550cc96cc" xsi:nil="true"/>
+    <Milestone xmlns="4873beb7-5857-4685-be1f-d57550cc96cc" xsi:nil="true"/>
+    <RecommendationsModifier xmlns="4873beb7-5857-4685-be1f-d57550cc96cc" xsi:nil="true"/>
+    <AssetId xmlns="4873beb7-5857-4685-be1f-d57550cc96cc">TP102787001</AssetId>
+    <PolicheckWords xmlns="4873beb7-5857-4685-be1f-d57550cc96cc" xsi:nil="true"/>
+    <TPLaunchHelpLink xmlns="4873beb7-5857-4685-be1f-d57550cc96cc" xsi:nil="true"/>
+    <IntlLocPriority xmlns="4873beb7-5857-4685-be1f-d57550cc96cc" xsi:nil="true"/>
+    <TPApplication xmlns="4873beb7-5857-4685-be1f-d57550cc96cc" xsi:nil="true"/>
+    <IntlLangReviewer xmlns="4873beb7-5857-4685-be1f-d57550cc96cc" xsi:nil="true"/>
+    <HandoffToMSDN xmlns="4873beb7-5857-4685-be1f-d57550cc96cc" xsi:nil="true"/>
+    <PlannedPubDate xmlns="4873beb7-5857-4685-be1f-d57550cc96cc" xsi:nil="true"/>
+    <CrawlForDependencies xmlns="4873beb7-5857-4685-be1f-d57550cc96cc">false</CrawlForDependencies>
+    <LocLastLocAttemptVersionLookup xmlns="4873beb7-5857-4685-be1f-d57550cc96cc">693888</LocLastLocAttemptVersionLookup>
+    <LocProcessedForHandoffsLookup xmlns="4873beb7-5857-4685-be1f-d57550cc96cc" xsi:nil="true"/>
+    <TrustLevel xmlns="4873beb7-5857-4685-be1f-d57550cc96cc">1 Microsoft Managed Content</TrustLevel>
+    <CampaignTagsTaxHTField0 xmlns="4873beb7-5857-4685-be1f-d57550cc96cc">
+      <Terms xmlns="http://schemas.microsoft.com/office/infopath/2007/PartnerControls"/>
+    </CampaignTagsTaxHTField0>
+    <TPNamespace xmlns="4873beb7-5857-4685-be1f-d57550cc96cc" xsi:nil="true"/>
+    <LocOverallPreviewStatusLookup xmlns="4873beb7-5857-4685-be1f-d57550cc96cc" xsi:nil="true"/>
+    <TaxCatchAll xmlns="4873beb7-5857-4685-be1f-d57550cc96cc"/>
+    <IsSearchable xmlns="4873beb7-5857-4685-be1f-d57550cc96cc">false</IsSearchable>
+    <TemplateTemplateType xmlns="4873beb7-5857-4685-be1f-d57550cc96cc">Word Document Template</TemplateTemplateType>
+    <Markets xmlns="4873beb7-5857-4685-be1f-d57550cc96cc"/>
+    <IntlLangReview xmlns="4873beb7-5857-4685-be1f-d57550cc96cc" xsi:nil="true"/>
+    <UAProjectedTotalWords xmlns="4873beb7-5857-4685-be1f-d57550cc96cc" xsi:nil="true"/>
+    <OutputCachingOn xmlns="4873beb7-5857-4685-be1f-d57550cc96cc">false</OutputCachingOn>
+    <AverageRating xmlns="4873beb7-5857-4685-be1f-d57550cc96cc" xsi:nil="true"/>
+    <LocMarketGroupTiers2 xmlns="4873beb7-5857-4685-be1f-d57550cc96cc" xsi:nil="true"/>
+    <APAuthor xmlns="4873beb7-5857-4685-be1f-d57550cc96cc">
+      <UserInfo>
+        <DisplayName>REDMOND\v-namall</DisplayName>
+        <AccountId>978</AccountId>
+        <AccountType/>
+      </UserInfo>
+    </APAuthor>
+    <TPCommandLine xmlns="4873beb7-5857-4685-be1f-d57550cc96cc" xsi:nil="true"/>
+    <LocManualTestRequired xmlns="4873beb7-5857-4685-be1f-d57550cc96cc">false</LocManualTestRequired>
+    <TPAppVersion xmlns="4873beb7-5857-4685-be1f-d57550cc96cc" xsi:nil="true"/>
+    <EditorialStatus xmlns="4873beb7-5857-4685-be1f-d57550cc96cc">Complete</EditorialStatus>
+    <LocProcessedForMarketsLookup xmlns="4873beb7-5857-4685-be1f-d57550cc96cc" xsi:nil="true"/>
+    <LastModifiedDateTime xmlns="4873beb7-5857-4685-be1f-d57550cc96cc" xsi:nil="true"/>
+    <TPLaunchHelpLinkType xmlns="4873beb7-5857-4685-be1f-d57550cc96cc">Template</TPLaunchHelpLinkType>
+    <ScenarioTagsTaxHTField0 xmlns="4873beb7-5857-4685-be1f-d57550cc96cc">
+      <Terms xmlns="http://schemas.microsoft.com/office/infopath/2007/PartnerControls"/>
+    </ScenarioTagsTaxHTField0>
+    <OriginalRelease xmlns="4873beb7-5857-4685-be1f-d57550cc96cc">14</OriginalRelease>
+    <LocalizationTagsTaxHTField0 xmlns="4873beb7-5857-4685-be1f-d57550cc96cc">
+      <Terms xmlns="http://schemas.microsoft.com/office/infopath/2007/PartnerControls"/>
+    </LocalizationTagsTaxHTField0>
+    <Manager xmlns="4873beb7-5857-4685-be1f-d57550cc96cc" xsi:nil="true"/>
+    <UALocRecommendation xmlns="4873beb7-5857-4685-be1f-d57550cc96cc">Localize</UALocRecommendation>
+    <LocOverallHandbackStatusLookup xmlns="4873beb7-5857-4685-be1f-d57550cc96cc" xsi:nil="true"/>
+    <ArtSampleDocs xmlns="4873beb7-5857-4685-be1f-d57550cc96cc" xsi:nil="true"/>
+    <UACurrentWords xmlns="4873beb7-5857-4685-be1f-d57550cc96cc" xsi:nil="true"/>
+    <ShowIn xmlns="4873beb7-5857-4685-be1f-d57550cc96cc">Show everywhere</ShowIn>
+    <CSXHash xmlns="4873beb7-5857-4685-be1f-d57550cc96cc" xsi:nil="true"/>
+    <VoteCount xmlns="4873beb7-5857-4685-be1f-d57550cc96cc" xsi:nil="true"/>
+    <InternalTagsTaxHTField0 xmlns="4873beb7-5857-4685-be1f-d57550cc96cc">
+      <Terms xmlns="http://schemas.microsoft.com/office/infopath/2007/PartnerControls"/>
+    </InternalTagsTaxHTField0>
+    <UANotes xmlns="4873beb7-5857-4685-be1f-d57550cc96cc" xsi:nil="true"/>
+  </documentManagement>
+</p:properties>
 </file>
 
 <file path=customXml/item2.xml><?xml version="1.0" encoding="utf-8"?>
@@ -4648,145 +4560,20 @@
 </file>
 
 <file path=customXml/item3.xml><?xml version="1.0" encoding="utf-8"?>
-<p:properties xmlns:p="http://schemas.microsoft.com/office/2006/metadata/properties" xmlns:xsi="http://www.w3.org/2001/XMLSchema-instance" xmlns:pc="http://schemas.microsoft.com/office/infopath/2007/PartnerControls">
-  <documentManagement>
-    <LocLastLocAttemptVersionTypeLookup xmlns="4873beb7-5857-4685-be1f-d57550cc96cc" xsi:nil="true"/>
-    <MarketSpecific xmlns="4873beb7-5857-4685-be1f-d57550cc96cc">false</MarketSpecific>
-    <ApprovalStatus xmlns="4873beb7-5857-4685-be1f-d57550cc96cc">InProgress</ApprovalStatus>
-    <LocComments xmlns="4873beb7-5857-4685-be1f-d57550cc96cc" xsi:nil="true"/>
-    <DirectSourceMarket xmlns="4873beb7-5857-4685-be1f-d57550cc96cc" xsi:nil="true"/>
-    <LocPublishedLinkedAssetsLookup xmlns="4873beb7-5857-4685-be1f-d57550cc96cc" xsi:nil="true"/>
-    <ThumbnailAssetId xmlns="4873beb7-5857-4685-be1f-d57550cc96cc" xsi:nil="true"/>
-    <PrimaryImageGen xmlns="4873beb7-5857-4685-be1f-d57550cc96cc">true</PrimaryImageGen>
-    <LegacyData xmlns="4873beb7-5857-4685-be1f-d57550cc96cc" xsi:nil="true"/>
-    <LocNewPublishedVersionLookup xmlns="4873beb7-5857-4685-be1f-d57550cc96cc" xsi:nil="true"/>
-    <NumericId xmlns="4873beb7-5857-4685-be1f-d57550cc96cc">102787001</NumericId>
-    <TPFriendlyName xmlns="4873beb7-5857-4685-be1f-d57550cc96cc" xsi:nil="true"/>
-    <LocOverallPublishStatusLookup xmlns="4873beb7-5857-4685-be1f-d57550cc96cc" xsi:nil="true"/>
-    <LocRecommendedHandoff xmlns="4873beb7-5857-4685-be1f-d57550cc96cc" xsi:nil="true"/>
-    <BlockPublish xmlns="4873beb7-5857-4685-be1f-d57550cc96cc">false</BlockPublish>
-    <BusinessGroup xmlns="4873beb7-5857-4685-be1f-d57550cc96cc" xsi:nil="true"/>
-    <OpenTemplate xmlns="4873beb7-5857-4685-be1f-d57550cc96cc">true</OpenTemplate>
-    <SourceTitle xmlns="4873beb7-5857-4685-be1f-d57550cc96cc" xsi:nil="true"/>
-    <LocOverallLocStatusLookup xmlns="4873beb7-5857-4685-be1f-d57550cc96cc" xsi:nil="true"/>
-    <APEditor xmlns="4873beb7-5857-4685-be1f-d57550cc96cc">
-      <UserInfo>
-        <DisplayName/>
-        <AccountId xsi:nil="true"/>
-        <AccountType/>
-      </UserInfo>
-    </APEditor>
-    <UALocComments xmlns="4873beb7-5857-4685-be1f-d57550cc96cc" xsi:nil="true"/>
-    <IntlLangReviewDate xmlns="4873beb7-5857-4685-be1f-d57550cc96cc" xsi:nil="true"/>
-    <PublishStatusLookup xmlns="4873beb7-5857-4685-be1f-d57550cc96cc">
-      <Value>1343188</Value>
-    </PublishStatusLookup>
-    <ParentAssetId xmlns="4873beb7-5857-4685-be1f-d57550cc96cc" xsi:nil="true"/>
-    <FeatureTagsTaxHTField0 xmlns="4873beb7-5857-4685-be1f-d57550cc96cc">
-      <Terms xmlns="http://schemas.microsoft.com/office/infopath/2007/PartnerControls"/>
-    </FeatureTagsTaxHTField0>
-    <MachineTranslated xmlns="4873beb7-5857-4685-be1f-d57550cc96cc">false</MachineTranslated>
-    <Providers xmlns="4873beb7-5857-4685-be1f-d57550cc96cc" xsi:nil="true"/>
-    <OriginalSourceMarket xmlns="4873beb7-5857-4685-be1f-d57550cc96cc" xsi:nil="true"/>
-    <APDescription xmlns="4873beb7-5857-4685-be1f-d57550cc96cc" xsi:nil="true"/>
-    <ContentItem xmlns="4873beb7-5857-4685-be1f-d57550cc96cc" xsi:nil="true"/>
-    <ClipArtFilename xmlns="4873beb7-5857-4685-be1f-d57550cc96cc" xsi:nil="true"/>
-    <TPInstallLocation xmlns="4873beb7-5857-4685-be1f-d57550cc96cc" xsi:nil="true"/>
-    <TimesCloned xmlns="4873beb7-5857-4685-be1f-d57550cc96cc" xsi:nil="true"/>
-    <PublishTargets xmlns="4873beb7-5857-4685-be1f-d57550cc96cc">OfficeOnlineVNext</PublishTargets>
-    <AcquiredFrom xmlns="4873beb7-5857-4685-be1f-d57550cc96cc">Internal MS</AcquiredFrom>
-    <AssetStart xmlns="4873beb7-5857-4685-be1f-d57550cc96cc">2011-11-23T17:29:00+00:00</AssetStart>
-    <FriendlyTitle xmlns="4873beb7-5857-4685-be1f-d57550cc96cc" xsi:nil="true"/>
-    <Provider xmlns="4873beb7-5857-4685-be1f-d57550cc96cc" xsi:nil="true"/>
-    <LastHandOff xmlns="4873beb7-5857-4685-be1f-d57550cc96cc" xsi:nil="true"/>
-    <TPClientViewer xmlns="4873beb7-5857-4685-be1f-d57550cc96cc" xsi:nil="true"/>
-    <TemplateStatus xmlns="4873beb7-5857-4685-be1f-d57550cc96cc">Complete</TemplateStatus>
-    <Downloads xmlns="4873beb7-5857-4685-be1f-d57550cc96cc">0</Downloads>
-    <OOCacheId xmlns="4873beb7-5857-4685-be1f-d57550cc96cc" xsi:nil="true"/>
-    <IsDeleted xmlns="4873beb7-5857-4685-be1f-d57550cc96cc">false</IsDeleted>
-    <LocPublishedDependentAssetsLookup xmlns="4873beb7-5857-4685-be1f-d57550cc96cc" xsi:nil="true"/>
-    <AssetExpire xmlns="4873beb7-5857-4685-be1f-d57550cc96cc">2029-05-12T07:00:00+00:00</AssetExpire>
-    <CSXSubmissionMarket xmlns="4873beb7-5857-4685-be1f-d57550cc96cc" xsi:nil="true"/>
-    <DSATActionTaken xmlns="4873beb7-5857-4685-be1f-d57550cc96cc" xsi:nil="true"/>
-    <SubmitterId xmlns="4873beb7-5857-4685-be1f-d57550cc96cc" xsi:nil="true"/>
-    <EditorialTags xmlns="4873beb7-5857-4685-be1f-d57550cc96cc" xsi:nil="true"/>
-    <TPExecutable xmlns="4873beb7-5857-4685-be1f-d57550cc96cc" xsi:nil="true"/>
-    <CSXSubmissionDate xmlns="4873beb7-5857-4685-be1f-d57550cc96cc" xsi:nil="true"/>
-    <CSXUpdate xmlns="4873beb7-5857-4685-be1f-d57550cc96cc">false</CSXUpdate>
-    <AssetType xmlns="4873beb7-5857-4685-be1f-d57550cc96cc">TP</AssetType>
-    <ApprovalLog xmlns="4873beb7-5857-4685-be1f-d57550cc96cc" xsi:nil="true"/>
-    <BugNumber xmlns="4873beb7-5857-4685-be1f-d57550cc96cc" xsi:nil="true"/>
-    <OriginAsset xmlns="4873beb7-5857-4685-be1f-d57550cc96cc" xsi:nil="true"/>
-    <TPComponent xmlns="4873beb7-5857-4685-be1f-d57550cc96cc" xsi:nil="true"/>
-    <Milestone xmlns="4873beb7-5857-4685-be1f-d57550cc96cc" xsi:nil="true"/>
-    <RecommendationsModifier xmlns="4873beb7-5857-4685-be1f-d57550cc96cc" xsi:nil="true"/>
-    <AssetId xmlns="4873beb7-5857-4685-be1f-d57550cc96cc">TP102787001</AssetId>
-    <PolicheckWords xmlns="4873beb7-5857-4685-be1f-d57550cc96cc" xsi:nil="true"/>
-    <TPLaunchHelpLink xmlns="4873beb7-5857-4685-be1f-d57550cc96cc" xsi:nil="true"/>
-    <IntlLocPriority xmlns="4873beb7-5857-4685-be1f-d57550cc96cc" xsi:nil="true"/>
-    <TPApplication xmlns="4873beb7-5857-4685-be1f-d57550cc96cc" xsi:nil="true"/>
-    <IntlLangReviewer xmlns="4873beb7-5857-4685-be1f-d57550cc96cc" xsi:nil="true"/>
-    <HandoffToMSDN xmlns="4873beb7-5857-4685-be1f-d57550cc96cc" xsi:nil="true"/>
-    <PlannedPubDate xmlns="4873beb7-5857-4685-be1f-d57550cc96cc" xsi:nil="true"/>
-    <CrawlForDependencies xmlns="4873beb7-5857-4685-be1f-d57550cc96cc">false</CrawlForDependencies>
-    <LocLastLocAttemptVersionLookup xmlns="4873beb7-5857-4685-be1f-d57550cc96cc">693888</LocLastLocAttemptVersionLookup>
-    <LocProcessedForHandoffsLookup xmlns="4873beb7-5857-4685-be1f-d57550cc96cc" xsi:nil="true"/>
-    <TrustLevel xmlns="4873beb7-5857-4685-be1f-d57550cc96cc">1 Microsoft Managed Content</TrustLevel>
-    <CampaignTagsTaxHTField0 xmlns="4873beb7-5857-4685-be1f-d57550cc96cc">
-      <Terms xmlns="http://schemas.microsoft.com/office/infopath/2007/PartnerControls"/>
-    </CampaignTagsTaxHTField0>
-    <TPNamespace xmlns="4873beb7-5857-4685-be1f-d57550cc96cc" xsi:nil="true"/>
-    <LocOverallPreviewStatusLookup xmlns="4873beb7-5857-4685-be1f-d57550cc96cc" xsi:nil="true"/>
-    <TaxCatchAll xmlns="4873beb7-5857-4685-be1f-d57550cc96cc"/>
-    <IsSearchable xmlns="4873beb7-5857-4685-be1f-d57550cc96cc">false</IsSearchable>
-    <TemplateTemplateType xmlns="4873beb7-5857-4685-be1f-d57550cc96cc">Word Document Template</TemplateTemplateType>
-    <Markets xmlns="4873beb7-5857-4685-be1f-d57550cc96cc"/>
-    <IntlLangReview xmlns="4873beb7-5857-4685-be1f-d57550cc96cc" xsi:nil="true"/>
-    <UAProjectedTotalWords xmlns="4873beb7-5857-4685-be1f-d57550cc96cc" xsi:nil="true"/>
-    <OutputCachingOn xmlns="4873beb7-5857-4685-be1f-d57550cc96cc">false</OutputCachingOn>
-    <AverageRating xmlns="4873beb7-5857-4685-be1f-d57550cc96cc" xsi:nil="true"/>
-    <LocMarketGroupTiers2 xmlns="4873beb7-5857-4685-be1f-d57550cc96cc" xsi:nil="true"/>
-    <APAuthor xmlns="4873beb7-5857-4685-be1f-d57550cc96cc">
-      <UserInfo>
-        <DisplayName>REDMOND\v-namall</DisplayName>
-        <AccountId>978</AccountId>
-        <AccountType/>
-      </UserInfo>
-    </APAuthor>
-    <TPCommandLine xmlns="4873beb7-5857-4685-be1f-d57550cc96cc" xsi:nil="true"/>
-    <LocManualTestRequired xmlns="4873beb7-5857-4685-be1f-d57550cc96cc">false</LocManualTestRequired>
-    <TPAppVersion xmlns="4873beb7-5857-4685-be1f-d57550cc96cc" xsi:nil="true"/>
-    <EditorialStatus xmlns="4873beb7-5857-4685-be1f-d57550cc96cc">Complete</EditorialStatus>
-    <LocProcessedForMarketsLookup xmlns="4873beb7-5857-4685-be1f-d57550cc96cc" xsi:nil="true"/>
-    <LastModifiedDateTime xmlns="4873beb7-5857-4685-be1f-d57550cc96cc" xsi:nil="true"/>
-    <TPLaunchHelpLinkType xmlns="4873beb7-5857-4685-be1f-d57550cc96cc">Template</TPLaunchHelpLinkType>
-    <ScenarioTagsTaxHTField0 xmlns="4873beb7-5857-4685-be1f-d57550cc96cc">
-      <Terms xmlns="http://schemas.microsoft.com/office/infopath/2007/PartnerControls"/>
-    </ScenarioTagsTaxHTField0>
-    <OriginalRelease xmlns="4873beb7-5857-4685-be1f-d57550cc96cc">14</OriginalRelease>
-    <LocalizationTagsTaxHTField0 xmlns="4873beb7-5857-4685-be1f-d57550cc96cc">
-      <Terms xmlns="http://schemas.microsoft.com/office/infopath/2007/PartnerControls"/>
-    </LocalizationTagsTaxHTField0>
-    <Manager xmlns="4873beb7-5857-4685-be1f-d57550cc96cc" xsi:nil="true"/>
-    <UALocRecommendation xmlns="4873beb7-5857-4685-be1f-d57550cc96cc">Localize</UALocRecommendation>
-    <LocOverallHandbackStatusLookup xmlns="4873beb7-5857-4685-be1f-d57550cc96cc" xsi:nil="true"/>
-    <ArtSampleDocs xmlns="4873beb7-5857-4685-be1f-d57550cc96cc" xsi:nil="true"/>
-    <UACurrentWords xmlns="4873beb7-5857-4685-be1f-d57550cc96cc" xsi:nil="true"/>
-    <ShowIn xmlns="4873beb7-5857-4685-be1f-d57550cc96cc">Show everywhere</ShowIn>
-    <CSXHash xmlns="4873beb7-5857-4685-be1f-d57550cc96cc" xsi:nil="true"/>
-    <VoteCount xmlns="4873beb7-5857-4685-be1f-d57550cc96cc" xsi:nil="true"/>
-    <InternalTagsTaxHTField0 xmlns="4873beb7-5857-4685-be1f-d57550cc96cc">
-      <Terms xmlns="http://schemas.microsoft.com/office/infopath/2007/PartnerControls"/>
-    </InternalTagsTaxHTField0>
-    <UANotes xmlns="4873beb7-5857-4685-be1f-d57550cc96cc" xsi:nil="true"/>
-  </documentManagement>
-</p:properties>
+<?mso-contentType ?>
+<FormTemplates xmlns="http://schemas.microsoft.com/sharepoint/v3/contenttype/forms">
+  <Display>DocumentLibraryForm</Display>
+  <Edit>AssetEditForm</Edit>
+  <New>DocumentLibraryForm</New>
+</FormTemplates>
 </file>
 
 <file path=customXml/itemProps1.xml><?xml version="1.0" encoding="utf-8"?>
-<ds:datastoreItem xmlns:ds="http://schemas.openxmlformats.org/officeDocument/2006/customXml" ds:itemID="{C01C3C56-10DB-49F7-B061-44D8728D078A}">
+<ds:datastoreItem xmlns:ds="http://schemas.openxmlformats.org/officeDocument/2006/customXml" ds:itemID="{7FBDB1CC-CEFB-4E46-8174-1F0AA0D30B24}">
   <ds:schemaRefs>
-    <ds:schemaRef ds:uri="http://schemas.microsoft.com/sharepoint/v3/contenttype/forms"/>
+    <ds:schemaRef ds:uri="http://schemas.microsoft.com/office/2006/metadata/properties"/>
+    <ds:schemaRef ds:uri="http://schemas.microsoft.com/office/infopath/2007/PartnerControls"/>
+    <ds:schemaRef ds:uri="4873beb7-5857-4685-be1f-d57550cc96cc"/>
   </ds:schemaRefs>
 </ds:datastoreItem>
 </file>
@@ -4810,11 +4597,9 @@
 </file>
 
 <file path=customXml/itemProps3.xml><?xml version="1.0" encoding="utf-8"?>
-<ds:datastoreItem xmlns:ds="http://schemas.openxmlformats.org/officeDocument/2006/customXml" ds:itemID="{7FBDB1CC-CEFB-4E46-8174-1F0AA0D30B24}">
+<ds:datastoreItem xmlns:ds="http://schemas.openxmlformats.org/officeDocument/2006/customXml" ds:itemID="{C01C3C56-10DB-49F7-B061-44D8728D078A}">
   <ds:schemaRefs>
-    <ds:schemaRef ds:uri="http://schemas.microsoft.com/office/2006/metadata/properties"/>
-    <ds:schemaRef ds:uri="http://schemas.microsoft.com/office/infopath/2007/PartnerControls"/>
-    <ds:schemaRef ds:uri="4873beb7-5857-4685-be1f-d57550cc96cc"/>
+    <ds:schemaRef ds:uri="http://schemas.microsoft.com/sharepoint/v3/contenttype/forms"/>
   </ds:schemaRefs>
 </ds:datastoreItem>
 </file>
</xml_diff>